<commit_message>
Filled out mapping document
I provided links and descriptions.
</commit_message>
<xml_diff>
--- a/Daniel-Edson_SemesterA_Maths_MappingDocument_2017-2018.docx
+++ b/Daniel-Edson_SemesterA_Maths_MappingDocument_2017-2018.docx
@@ -1,6 +1,6 @@
 
 <file path=word/document.xml><?xml version="1.0" encoding="utf-8"?>
-<w:document xmlns:wpc="http://schemas.microsoft.com/office/word/2010/wordprocessingCanvas" xmlns:cx="http://schemas.microsoft.com/office/drawing/2014/chartex" xmlns:mc="http://schemas.openxmlformats.org/markup-compatibility/2006" xmlns:o="urn:schemas-microsoft-com:office:office" xmlns:r="http://schemas.openxmlformats.org/officeDocument/2006/relationships" xmlns:m="http://schemas.openxmlformats.org/officeDocument/2006/math" xmlns:v="urn:schemas-microsoft-com:vml" xmlns:wp14="http://schemas.microsoft.com/office/word/2010/wordprocessingDrawing" xmlns:wp="http://schemas.openxmlformats.org/drawingml/2006/wordprocessingDrawing" xmlns:w10="urn:schemas-microsoft-com:office:word" xmlns:w="http://schemas.openxmlformats.org/wordprocessingml/2006/main" xmlns:w14="http://schemas.microsoft.com/office/word/2010/wordml" xmlns:w15="http://schemas.microsoft.com/office/word/2012/wordml" xmlns:w16se="http://schemas.microsoft.com/office/word/2015/wordml/symex" xmlns:wpg="http://schemas.microsoft.com/office/word/2010/wordprocessingGroup" xmlns:wpi="http://schemas.microsoft.com/office/word/2010/wordprocessingInk" xmlns:wne="http://schemas.microsoft.com/office/word/2006/wordml" xmlns:wps="http://schemas.microsoft.com/office/word/2010/wordprocessingShape" mc:Ignorable="w14 w15 w16se wp14">
+<w:document xmlns:wpc="http://schemas.microsoft.com/office/word/2010/wordprocessingCanvas" xmlns:cx="http://schemas.microsoft.com/office/drawing/2014/chartex" xmlns:cx1="http://schemas.microsoft.com/office/drawing/2015/9/8/chartex" xmlns:cx2="http://schemas.microsoft.com/office/drawing/2015/10/21/chartex" xmlns:mc="http://schemas.openxmlformats.org/markup-compatibility/2006" xmlns:o="urn:schemas-microsoft-com:office:office" xmlns:r="http://schemas.openxmlformats.org/officeDocument/2006/relationships" xmlns:m="http://schemas.openxmlformats.org/officeDocument/2006/math" xmlns:v="urn:schemas-microsoft-com:vml" xmlns:wp14="http://schemas.microsoft.com/office/word/2010/wordprocessingDrawing" xmlns:wp="http://schemas.openxmlformats.org/drawingml/2006/wordprocessingDrawing" xmlns:w10="urn:schemas-microsoft-com:office:word" xmlns:w="http://schemas.openxmlformats.org/wordprocessingml/2006/main" xmlns:w14="http://schemas.microsoft.com/office/word/2010/wordml" xmlns:w15="http://schemas.microsoft.com/office/word/2012/wordml" xmlns:w16se="http://schemas.microsoft.com/office/word/2015/wordml/symex" xmlns:wpg="http://schemas.microsoft.com/office/word/2010/wordprocessingGroup" xmlns:wpi="http://schemas.microsoft.com/office/word/2010/wordprocessingInk" xmlns:wne="http://schemas.microsoft.com/office/word/2006/wordml" xmlns:wps="http://schemas.microsoft.com/office/word/2010/wordprocessingShape" mc:Ignorable="w14 w15 w16se wp14">
   <w:body>
     <w:p>
       <w:pPr>
@@ -81,21 +81,37 @@
                 <w:tab w:val="left" w:pos="1110"/>
               </w:tabs>
               <w:rPr>
-                <w:rFonts w:ascii="Arial" w:eastAsia="Arial" w:hAnsi="Arial" w:cs="Arial"/>
-                <w:sz w:val="22"/>
-                <w:szCs w:val="22"/>
-              </w:rPr>
-            </w:pPr>
-            <w:r>
-              <w:rPr>
                 <w:rFonts w:ascii="Arial" w:hAnsi="Arial" w:cs="Arial"/>
                 <w:b/>
                 <w:color w:val="4F81BD" w:themeColor="accent1"/>
                 <w:sz w:val="22"/>
                 <w:szCs w:val="22"/>
               </w:rPr>
-              <w:t>TO DO</w:t>
-            </w:r>
+            </w:pPr>
+            <w:hyperlink r:id="rId7" w:history="1">
+              <w:r>
+                <w:rPr>
+                  <w:rStyle w:val="Hyperlink"/>
+                  <w:rFonts w:ascii="Arial" w:hAnsi="Arial" w:cs="Arial"/>
+                  <w:b/>
+                  <w:sz w:val="22"/>
+                  <w:szCs w:val="22"/>
+                </w:rPr>
+                <w:t>https://github.com/EmperorDan/Math/blob/master/GCD-LCM-Calculation.md</w:t>
+              </w:r>
+            </w:hyperlink>
+          </w:p>
+          <w:p>
+            <w:pPr>
+              <w:tabs>
+                <w:tab w:val="left" w:pos="1110"/>
+              </w:tabs>
+              <w:rPr>
+                <w:rFonts w:ascii="Arial" w:eastAsia="Arial" w:hAnsi="Arial" w:cs="Arial"/>
+                <w:sz w:val="22"/>
+                <w:szCs w:val="22"/>
+              </w:rPr>
+            </w:pPr>
           </w:p>
         </w:tc>
       </w:tr>
@@ -118,7 +134,7 @@
                 <w:sz w:val="22"/>
                 <w:szCs w:val="22"/>
               </w:rPr>
-              <w:t xml:space="preserve">Please provide a short (between 3 to 8 well considered, fully proofread and reflected sentences) explanation that justifies why the evidence/links you have provided is suitable as evidence of this requirement </w:t>
+              <w:t>I have described the processes of calculating the greatest common divisor. I have done the same for calculating the least common-multiple of a given pair.</w:t>
             </w:r>
           </w:p>
         </w:tc>
@@ -277,21 +293,34 @@
           <w:p>
             <w:pPr>
               <w:rPr>
-                <w:rFonts w:ascii="Arial" w:eastAsia="Arial" w:hAnsi="Arial" w:cs="Arial"/>
-                <w:sz w:val="22"/>
-                <w:szCs w:val="22"/>
-              </w:rPr>
-            </w:pPr>
-            <w:r>
-              <w:rPr>
                 <w:rFonts w:ascii="Arial" w:hAnsi="Arial" w:cs="Arial"/>
                 <w:b/>
                 <w:color w:val="4F81BD" w:themeColor="accent1"/>
                 <w:sz w:val="22"/>
                 <w:szCs w:val="22"/>
               </w:rPr>
-              <w:t>TO DO</w:t>
-            </w:r>
+            </w:pPr>
+            <w:hyperlink r:id="rId8" w:history="1">
+              <w:r>
+                <w:rPr>
+                  <w:rStyle w:val="Hyperlink"/>
+                  <w:rFonts w:ascii="Arial" w:hAnsi="Arial" w:cs="Arial"/>
+                  <w:b/>
+                  <w:sz w:val="22"/>
+                  <w:szCs w:val="22"/>
+                </w:rPr>
+                <w:t>https://github.com/EmperorDan/Math/blob/master/Probability.md</w:t>
+              </w:r>
+            </w:hyperlink>
+          </w:p>
+          <w:p>
+            <w:pPr>
+              <w:rPr>
+                <w:rFonts w:ascii="Arial" w:eastAsia="Arial" w:hAnsi="Arial" w:cs="Arial"/>
+                <w:sz w:val="22"/>
+                <w:szCs w:val="22"/>
+              </w:rPr>
+            </w:pPr>
           </w:p>
         </w:tc>
       </w:tr>
@@ -314,8 +343,17 @@
                 <w:sz w:val="22"/>
                 <w:szCs w:val="22"/>
               </w:rPr>
-              <w:t xml:space="preserve">Please provide a short (between 3 to 8 well considered, fully proofread and reflected sentences) explanation that justifies why the evidence/links you have provided is suitable as evidence of this requirement </w:t>
+              <w:t>I have described probability with die. I have worked out the probability, and described my process in doing so.</w:t>
             </w:r>
+          </w:p>
+          <w:p>
+            <w:pPr>
+              <w:rPr>
+                <w:rFonts w:ascii="Arial" w:hAnsi="Arial" w:cs="Arial"/>
+                <w:sz w:val="22"/>
+                <w:szCs w:val="22"/>
+              </w:rPr>
+            </w:pPr>
           </w:p>
         </w:tc>
       </w:tr>
@@ -375,21 +413,34 @@
           <w:p>
             <w:pPr>
               <w:rPr>
-                <w:rFonts w:ascii="Arial" w:eastAsia="Arial" w:hAnsi="Arial" w:cs="Arial"/>
-                <w:sz w:val="22"/>
-                <w:szCs w:val="22"/>
-              </w:rPr>
-            </w:pPr>
-            <w:r>
-              <w:rPr>
                 <w:rFonts w:ascii="Arial" w:hAnsi="Arial" w:cs="Arial"/>
                 <w:b/>
                 <w:color w:val="4F81BD" w:themeColor="accent1"/>
                 <w:sz w:val="22"/>
                 <w:szCs w:val="22"/>
               </w:rPr>
-              <w:t>TO DO</w:t>
-            </w:r>
+            </w:pPr>
+            <w:hyperlink r:id="rId9" w:history="1">
+              <w:r>
+                <w:rPr>
+                  <w:rStyle w:val="Hyperlink"/>
+                  <w:rFonts w:ascii="Arial" w:hAnsi="Arial" w:cs="Arial"/>
+                  <w:b/>
+                  <w:sz w:val="22"/>
+                  <w:szCs w:val="22"/>
+                </w:rPr>
+                <w:t>https://github.com/EmperorDan/Math/blob/master/Probability-Random-Integer.md</w:t>
+              </w:r>
+            </w:hyperlink>
+          </w:p>
+          <w:p>
+            <w:pPr>
+              <w:rPr>
+                <w:rFonts w:ascii="Arial" w:eastAsia="Arial" w:hAnsi="Arial" w:cs="Arial"/>
+                <w:sz w:val="22"/>
+                <w:szCs w:val="22"/>
+              </w:rPr>
+            </w:pPr>
           </w:p>
         </w:tc>
       </w:tr>
@@ -412,7 +463,7 @@
                 <w:sz w:val="22"/>
                 <w:szCs w:val="22"/>
               </w:rPr>
-              <w:t>Please provide a short (between 3 to 8 well considered, fully proofread and reflected sentences) explanation that justifies why the evidence/links you have provided is suitable as evidence of this requirement</w:t>
+              <w:t>I find the probability of a random integer being divisible by 5. I describe how I went about this in detail.</w:t>
             </w:r>
           </w:p>
         </w:tc>
@@ -473,21 +524,34 @@
           <w:p>
             <w:pPr>
               <w:rPr>
-                <w:rFonts w:ascii="Arial" w:eastAsia="Arial" w:hAnsi="Arial" w:cs="Arial"/>
-                <w:sz w:val="22"/>
-                <w:szCs w:val="22"/>
-              </w:rPr>
-            </w:pPr>
-            <w:r>
-              <w:rPr>
                 <w:rFonts w:ascii="Arial" w:hAnsi="Arial" w:cs="Arial"/>
                 <w:b/>
                 <w:color w:val="4F81BD" w:themeColor="accent1"/>
                 <w:sz w:val="22"/>
                 <w:szCs w:val="22"/>
               </w:rPr>
-              <w:t>TO DO</w:t>
-            </w:r>
+            </w:pPr>
+            <w:hyperlink r:id="rId10" w:history="1">
+              <w:r>
+                <w:rPr>
+                  <w:rStyle w:val="Hyperlink"/>
+                  <w:rFonts w:ascii="Arial" w:hAnsi="Arial" w:cs="Arial"/>
+                  <w:b/>
+                  <w:sz w:val="22"/>
+                  <w:szCs w:val="22"/>
+                </w:rPr>
+                <w:t>https://github.com/EmperorDan/Math/blob/master/Simple-Shapes-Algorithm.cpp</w:t>
+              </w:r>
+            </w:hyperlink>
+          </w:p>
+          <w:p>
+            <w:pPr>
+              <w:rPr>
+                <w:rFonts w:ascii="Arial" w:eastAsia="Arial" w:hAnsi="Arial" w:cs="Arial"/>
+                <w:sz w:val="22"/>
+                <w:szCs w:val="22"/>
+              </w:rPr>
+            </w:pPr>
           </w:p>
         </w:tc>
       </w:tr>
@@ -510,8 +574,10 @@
                 <w:sz w:val="22"/>
                 <w:szCs w:val="22"/>
               </w:rPr>
-              <w:t>Please provide a short (between 3 to 8 well considered, fully proofread and reflected sentences) explanation that justifies why the evidence/links you have provided is suitable as evidence of this requirement</w:t>
+              <w:t xml:space="preserve">This is an </w:t>
             </w:r>
+            <w:bookmarkStart w:id="1" w:name="_GoBack"/>
+            <w:bookmarkEnd w:id="1"/>
           </w:p>
         </w:tc>
       </w:tr>
@@ -572,7 +638,6 @@
           <w:sz w:val="22"/>
           <w:szCs w:val="22"/>
         </w:rPr>
-        <w:lastRenderedPageBreak/>
         <w:t>Determine shape parameters using appropriate vector methods.</w:t>
       </w:r>
     </w:p>
@@ -616,8 +681,6 @@
               </w:rPr>
               <w:t>Pending</w:t>
             </w:r>
-            <w:bookmarkStart w:id="1" w:name="_GoBack"/>
-            <w:bookmarkEnd w:id="1"/>
           </w:p>
         </w:tc>
       </w:tr>
@@ -1668,9 +1731,9 @@
       </w:pPr>
     </w:p>
     <w:sectPr>
-      <w:headerReference w:type="default" r:id="rId7"/>
-      <w:footerReference w:type="even" r:id="rId8"/>
-      <w:footerReference w:type="default" r:id="rId9"/>
+      <w:headerReference w:type="default" r:id="rId11"/>
+      <w:footerReference w:type="even" r:id="rId12"/>
+      <w:footerReference w:type="default" r:id="rId13"/>
       <w:pgSz w:w="16840" w:h="11900"/>
       <w:pgMar w:top="2160" w:right="720" w:bottom="432" w:left="720" w:header="288" w:footer="720" w:gutter="0"/>
       <w:pgNumType w:start="1"/>
@@ -1681,7 +1744,7 @@
 </file>
 
 <file path=word/endnotes.xml><?xml version="1.0" encoding="utf-8"?>
-<w:endnotes xmlns:wpc="http://schemas.microsoft.com/office/word/2010/wordprocessingCanvas" xmlns:cx="http://schemas.microsoft.com/office/drawing/2014/chartex" xmlns:mc="http://schemas.openxmlformats.org/markup-compatibility/2006" xmlns:o="urn:schemas-microsoft-com:office:office" xmlns:r="http://schemas.openxmlformats.org/officeDocument/2006/relationships" xmlns:m="http://schemas.openxmlformats.org/officeDocument/2006/math" xmlns:v="urn:schemas-microsoft-com:vml" xmlns:wp14="http://schemas.microsoft.com/office/word/2010/wordprocessingDrawing" xmlns:wp="http://schemas.openxmlformats.org/drawingml/2006/wordprocessingDrawing" xmlns:w10="urn:schemas-microsoft-com:office:word" xmlns:w="http://schemas.openxmlformats.org/wordprocessingml/2006/main" xmlns:w14="http://schemas.microsoft.com/office/word/2010/wordml" xmlns:w15="http://schemas.microsoft.com/office/word/2012/wordml" xmlns:w16se="http://schemas.microsoft.com/office/word/2015/wordml/symex" xmlns:wpg="http://schemas.microsoft.com/office/word/2010/wordprocessingGroup" xmlns:wpi="http://schemas.microsoft.com/office/word/2010/wordprocessingInk" xmlns:wne="http://schemas.microsoft.com/office/word/2006/wordml" xmlns:wps="http://schemas.microsoft.com/office/word/2010/wordprocessingShape" mc:Ignorable="w14 w15 w16se wp14">
+<w:endnotes xmlns:wpc="http://schemas.microsoft.com/office/word/2010/wordprocessingCanvas" xmlns:cx="http://schemas.microsoft.com/office/drawing/2014/chartex" xmlns:cx1="http://schemas.microsoft.com/office/drawing/2015/9/8/chartex" xmlns:cx2="http://schemas.microsoft.com/office/drawing/2015/10/21/chartex" xmlns:mc="http://schemas.openxmlformats.org/markup-compatibility/2006" xmlns:o="urn:schemas-microsoft-com:office:office" xmlns:r="http://schemas.openxmlformats.org/officeDocument/2006/relationships" xmlns:m="http://schemas.openxmlformats.org/officeDocument/2006/math" xmlns:v="urn:schemas-microsoft-com:vml" xmlns:wp14="http://schemas.microsoft.com/office/word/2010/wordprocessingDrawing" xmlns:wp="http://schemas.openxmlformats.org/drawingml/2006/wordprocessingDrawing" xmlns:w10="urn:schemas-microsoft-com:office:word" xmlns:w="http://schemas.openxmlformats.org/wordprocessingml/2006/main" xmlns:w14="http://schemas.microsoft.com/office/word/2010/wordml" xmlns:w15="http://schemas.microsoft.com/office/word/2012/wordml" xmlns:w16se="http://schemas.microsoft.com/office/word/2015/wordml/symex" xmlns:wpg="http://schemas.microsoft.com/office/word/2010/wordprocessingGroup" xmlns:wpi="http://schemas.microsoft.com/office/word/2010/wordprocessingInk" xmlns:wne="http://schemas.microsoft.com/office/word/2006/wordml" xmlns:wps="http://schemas.microsoft.com/office/word/2010/wordprocessingShape" mc:Ignorable="w14 w15 w16se wp14">
   <w:endnote w:type="separator" w:id="-1">
     <w:p>
       <w:r>
@@ -1700,7 +1763,7 @@
 </file>
 
 <file path=word/footer1.xml><?xml version="1.0" encoding="utf-8"?>
-<w:ftr xmlns:wpc="http://schemas.microsoft.com/office/word/2010/wordprocessingCanvas" xmlns:cx="http://schemas.microsoft.com/office/drawing/2014/chartex" xmlns:mc="http://schemas.openxmlformats.org/markup-compatibility/2006" xmlns:o="urn:schemas-microsoft-com:office:office" xmlns:r="http://schemas.openxmlformats.org/officeDocument/2006/relationships" xmlns:m="http://schemas.openxmlformats.org/officeDocument/2006/math" xmlns:v="urn:schemas-microsoft-com:vml" xmlns:wp14="http://schemas.microsoft.com/office/word/2010/wordprocessingDrawing" xmlns:wp="http://schemas.openxmlformats.org/drawingml/2006/wordprocessingDrawing" xmlns:w10="urn:schemas-microsoft-com:office:word" xmlns:w="http://schemas.openxmlformats.org/wordprocessingml/2006/main" xmlns:w14="http://schemas.microsoft.com/office/word/2010/wordml" xmlns:w15="http://schemas.microsoft.com/office/word/2012/wordml" xmlns:w16se="http://schemas.microsoft.com/office/word/2015/wordml/symex" xmlns:wpg="http://schemas.microsoft.com/office/word/2010/wordprocessingGroup" xmlns:wpi="http://schemas.microsoft.com/office/word/2010/wordprocessingInk" xmlns:wne="http://schemas.microsoft.com/office/word/2006/wordml" xmlns:wps="http://schemas.microsoft.com/office/word/2010/wordprocessingShape" mc:Ignorable="w14 w15 w16se wp14">
+<w:ftr xmlns:wpc="http://schemas.microsoft.com/office/word/2010/wordprocessingCanvas" xmlns:cx="http://schemas.microsoft.com/office/drawing/2014/chartex" xmlns:cx1="http://schemas.microsoft.com/office/drawing/2015/9/8/chartex" xmlns:cx2="http://schemas.microsoft.com/office/drawing/2015/10/21/chartex" xmlns:mc="http://schemas.openxmlformats.org/markup-compatibility/2006" xmlns:o="urn:schemas-microsoft-com:office:office" xmlns:r="http://schemas.openxmlformats.org/officeDocument/2006/relationships" xmlns:m="http://schemas.openxmlformats.org/officeDocument/2006/math" xmlns:v="urn:schemas-microsoft-com:vml" xmlns:wp14="http://schemas.microsoft.com/office/word/2010/wordprocessingDrawing" xmlns:wp="http://schemas.openxmlformats.org/drawingml/2006/wordprocessingDrawing" xmlns:w10="urn:schemas-microsoft-com:office:word" xmlns:w="http://schemas.openxmlformats.org/wordprocessingml/2006/main" xmlns:w14="http://schemas.microsoft.com/office/word/2010/wordml" xmlns:w15="http://schemas.microsoft.com/office/word/2012/wordml" xmlns:w16se="http://schemas.microsoft.com/office/word/2015/wordml/symex" xmlns:wpg="http://schemas.microsoft.com/office/word/2010/wordprocessingGroup" xmlns:wpi="http://schemas.microsoft.com/office/word/2010/wordprocessingInk" xmlns:wne="http://schemas.microsoft.com/office/word/2006/wordml" xmlns:wps="http://schemas.microsoft.com/office/word/2010/wordprocessingShape" mc:Ignorable="w14 w15 w16se wp14">
   <w:p>
     <w:pPr>
       <w:tabs>
@@ -1732,7 +1795,7 @@
 </file>
 
 <file path=word/footer2.xml><?xml version="1.0" encoding="utf-8"?>
-<w:ftr xmlns:wpc="http://schemas.microsoft.com/office/word/2010/wordprocessingCanvas" xmlns:cx="http://schemas.microsoft.com/office/drawing/2014/chartex" xmlns:mc="http://schemas.openxmlformats.org/markup-compatibility/2006" xmlns:o="urn:schemas-microsoft-com:office:office" xmlns:r="http://schemas.openxmlformats.org/officeDocument/2006/relationships" xmlns:m="http://schemas.openxmlformats.org/officeDocument/2006/math" xmlns:v="urn:schemas-microsoft-com:vml" xmlns:wp14="http://schemas.microsoft.com/office/word/2010/wordprocessingDrawing" xmlns:wp="http://schemas.openxmlformats.org/drawingml/2006/wordprocessingDrawing" xmlns:w10="urn:schemas-microsoft-com:office:word" xmlns:w="http://schemas.openxmlformats.org/wordprocessingml/2006/main" xmlns:w14="http://schemas.microsoft.com/office/word/2010/wordml" xmlns:w15="http://schemas.microsoft.com/office/word/2012/wordml" xmlns:w16se="http://schemas.microsoft.com/office/word/2015/wordml/symex" xmlns:wpg="http://schemas.microsoft.com/office/word/2010/wordprocessingGroup" xmlns:wpi="http://schemas.microsoft.com/office/word/2010/wordprocessingInk" xmlns:wne="http://schemas.microsoft.com/office/word/2006/wordml" xmlns:wps="http://schemas.microsoft.com/office/word/2010/wordprocessingShape" mc:Ignorable="w14 w15 w16se wp14">
+<w:ftr xmlns:wpc="http://schemas.microsoft.com/office/word/2010/wordprocessingCanvas" xmlns:cx="http://schemas.microsoft.com/office/drawing/2014/chartex" xmlns:cx1="http://schemas.microsoft.com/office/drawing/2015/9/8/chartex" xmlns:cx2="http://schemas.microsoft.com/office/drawing/2015/10/21/chartex" xmlns:mc="http://schemas.openxmlformats.org/markup-compatibility/2006" xmlns:o="urn:schemas-microsoft-com:office:office" xmlns:r="http://schemas.openxmlformats.org/officeDocument/2006/relationships" xmlns:m="http://schemas.openxmlformats.org/officeDocument/2006/math" xmlns:v="urn:schemas-microsoft-com:vml" xmlns:wp14="http://schemas.microsoft.com/office/word/2010/wordprocessingDrawing" xmlns:wp="http://schemas.openxmlformats.org/drawingml/2006/wordprocessingDrawing" xmlns:w10="urn:schemas-microsoft-com:office:word" xmlns:w="http://schemas.openxmlformats.org/wordprocessingml/2006/main" xmlns:w14="http://schemas.microsoft.com/office/word/2010/wordml" xmlns:w15="http://schemas.microsoft.com/office/word/2012/wordml" xmlns:w16se="http://schemas.microsoft.com/office/word/2015/wordml/symex" xmlns:wpg="http://schemas.microsoft.com/office/word/2010/wordprocessingGroup" xmlns:wpi="http://schemas.microsoft.com/office/word/2010/wordprocessingInk" xmlns:wne="http://schemas.microsoft.com/office/word/2006/wordml" xmlns:wps="http://schemas.microsoft.com/office/word/2010/wordprocessingShape" mc:Ignorable="w14 w15 w16se wp14">
   <w:p>
     <w:pPr>
       <w:tabs>
@@ -1781,7 +1844,7 @@
         <w:sz w:val="20"/>
         <w:szCs w:val="20"/>
       </w:rPr>
-      <w:t>2</w:t>
+      <w:t>3</w:t>
     </w:r>
     <w:r>
       <w:rPr>
@@ -1891,7 +1954,7 @@
 </file>
 
 <file path=word/footnotes.xml><?xml version="1.0" encoding="utf-8"?>
-<w:footnotes xmlns:wpc="http://schemas.microsoft.com/office/word/2010/wordprocessingCanvas" xmlns:cx="http://schemas.microsoft.com/office/drawing/2014/chartex" xmlns:mc="http://schemas.openxmlformats.org/markup-compatibility/2006" xmlns:o="urn:schemas-microsoft-com:office:office" xmlns:r="http://schemas.openxmlformats.org/officeDocument/2006/relationships" xmlns:m="http://schemas.openxmlformats.org/officeDocument/2006/math" xmlns:v="urn:schemas-microsoft-com:vml" xmlns:wp14="http://schemas.microsoft.com/office/word/2010/wordprocessingDrawing" xmlns:wp="http://schemas.openxmlformats.org/drawingml/2006/wordprocessingDrawing" xmlns:w10="urn:schemas-microsoft-com:office:word" xmlns:w="http://schemas.openxmlformats.org/wordprocessingml/2006/main" xmlns:w14="http://schemas.microsoft.com/office/word/2010/wordml" xmlns:w15="http://schemas.microsoft.com/office/word/2012/wordml" xmlns:w16se="http://schemas.microsoft.com/office/word/2015/wordml/symex" xmlns:wpg="http://schemas.microsoft.com/office/word/2010/wordprocessingGroup" xmlns:wpi="http://schemas.microsoft.com/office/word/2010/wordprocessingInk" xmlns:wne="http://schemas.microsoft.com/office/word/2006/wordml" xmlns:wps="http://schemas.microsoft.com/office/word/2010/wordprocessingShape" mc:Ignorable="w14 w15 w16se wp14">
+<w:footnotes xmlns:wpc="http://schemas.microsoft.com/office/word/2010/wordprocessingCanvas" xmlns:cx="http://schemas.microsoft.com/office/drawing/2014/chartex" xmlns:cx1="http://schemas.microsoft.com/office/drawing/2015/9/8/chartex" xmlns:cx2="http://schemas.microsoft.com/office/drawing/2015/10/21/chartex" xmlns:mc="http://schemas.openxmlformats.org/markup-compatibility/2006" xmlns:o="urn:schemas-microsoft-com:office:office" xmlns:r="http://schemas.openxmlformats.org/officeDocument/2006/relationships" xmlns:m="http://schemas.openxmlformats.org/officeDocument/2006/math" xmlns:v="urn:schemas-microsoft-com:vml" xmlns:wp14="http://schemas.microsoft.com/office/word/2010/wordprocessingDrawing" xmlns:wp="http://schemas.openxmlformats.org/drawingml/2006/wordprocessingDrawing" xmlns:w10="urn:schemas-microsoft-com:office:word" xmlns:w="http://schemas.openxmlformats.org/wordprocessingml/2006/main" xmlns:w14="http://schemas.microsoft.com/office/word/2010/wordml" xmlns:w15="http://schemas.microsoft.com/office/word/2012/wordml" xmlns:w16se="http://schemas.microsoft.com/office/word/2015/wordml/symex" xmlns:wpg="http://schemas.microsoft.com/office/word/2010/wordprocessingGroup" xmlns:wpi="http://schemas.microsoft.com/office/word/2010/wordprocessingInk" xmlns:wne="http://schemas.microsoft.com/office/word/2006/wordml" xmlns:wps="http://schemas.microsoft.com/office/word/2010/wordprocessingShape" mc:Ignorable="w14 w15 w16se wp14">
   <w:footnote w:type="separator" w:id="-1">
     <w:p>
       <w:r>
@@ -1910,7 +1973,7 @@
 </file>
 
 <file path=word/header1.xml><?xml version="1.0" encoding="utf-8"?>
-<w:hdr xmlns:wpc="http://schemas.microsoft.com/office/word/2010/wordprocessingCanvas" xmlns:cx="http://schemas.microsoft.com/office/drawing/2014/chartex" xmlns:mc="http://schemas.openxmlformats.org/markup-compatibility/2006" xmlns:o="urn:schemas-microsoft-com:office:office" xmlns:r="http://schemas.openxmlformats.org/officeDocument/2006/relationships" xmlns:m="http://schemas.openxmlformats.org/officeDocument/2006/math" xmlns:v="urn:schemas-microsoft-com:vml" xmlns:wp14="http://schemas.microsoft.com/office/word/2010/wordprocessingDrawing" xmlns:wp="http://schemas.openxmlformats.org/drawingml/2006/wordprocessingDrawing" xmlns:w10="urn:schemas-microsoft-com:office:word" xmlns:w="http://schemas.openxmlformats.org/wordprocessingml/2006/main" xmlns:w14="http://schemas.microsoft.com/office/word/2010/wordml" xmlns:w15="http://schemas.microsoft.com/office/word/2012/wordml" xmlns:w16se="http://schemas.microsoft.com/office/word/2015/wordml/symex" xmlns:wpg="http://schemas.microsoft.com/office/word/2010/wordprocessingGroup" xmlns:wpi="http://schemas.microsoft.com/office/word/2010/wordprocessingInk" xmlns:wne="http://schemas.microsoft.com/office/word/2006/wordml" xmlns:wps="http://schemas.microsoft.com/office/word/2010/wordprocessingShape" mc:Ignorable="w14 w15 w16se wp14">
+<w:hdr xmlns:wpc="http://schemas.microsoft.com/office/word/2010/wordprocessingCanvas" xmlns:cx="http://schemas.microsoft.com/office/drawing/2014/chartex" xmlns:cx1="http://schemas.microsoft.com/office/drawing/2015/9/8/chartex" xmlns:cx2="http://schemas.microsoft.com/office/drawing/2015/10/21/chartex" xmlns:mc="http://schemas.openxmlformats.org/markup-compatibility/2006" xmlns:o="urn:schemas-microsoft-com:office:office" xmlns:r="http://schemas.openxmlformats.org/officeDocument/2006/relationships" xmlns:m="http://schemas.openxmlformats.org/officeDocument/2006/math" xmlns:v="urn:schemas-microsoft-com:vml" xmlns:wp14="http://schemas.microsoft.com/office/word/2010/wordprocessingDrawing" xmlns:wp="http://schemas.openxmlformats.org/drawingml/2006/wordprocessingDrawing" xmlns:w10="urn:schemas-microsoft-com:office:word" xmlns:w="http://schemas.openxmlformats.org/wordprocessingml/2006/main" xmlns:w14="http://schemas.microsoft.com/office/word/2010/wordml" xmlns:w15="http://schemas.microsoft.com/office/word/2012/wordml" xmlns:w16se="http://schemas.microsoft.com/office/word/2015/wordml/symex" xmlns:wpg="http://schemas.microsoft.com/office/word/2010/wordprocessingGroup" xmlns:wpi="http://schemas.microsoft.com/office/word/2010/wordprocessingInk" xmlns:wne="http://schemas.microsoft.com/office/word/2006/wordml" xmlns:wps="http://schemas.microsoft.com/office/word/2010/wordprocessingShape" mc:Ignorable="w14 w15 w16se wp14">
   <w:p>
     <w:pPr>
       <w:tabs>
@@ -2090,7 +2153,7 @@
       </w:pPr>
     </w:pPrDefault>
   </w:docDefaults>
-  <w:latentStyles w:defLockedState="0" w:defUIPriority="99" w:defSemiHidden="0" w:defUnhideWhenUsed="0" w:defQFormat="0" w:count="371">
+  <w:latentStyles w:defLockedState="0" w:defUIPriority="99" w:defSemiHidden="0" w:defUnhideWhenUsed="0" w:defQFormat="0" w:count="372">
     <w:lsdException w:name="Normal" w:uiPriority="0" w:qFormat="1"/>
     <w:lsdException w:name="heading 1" w:uiPriority="9" w:qFormat="1"/>
     <w:lsdException w:name="heading 2" w:semiHidden="1" w:uiPriority="9" w:unhideWhenUsed="1" w:qFormat="1"/>
@@ -2196,7 +2259,6 @@
     <w:lsdException w:name="HTML Sample" w:semiHidden="1" w:unhideWhenUsed="1"/>
     <w:lsdException w:name="HTML Typewriter" w:semiHidden="1" w:unhideWhenUsed="1"/>
     <w:lsdException w:name="HTML Variable" w:semiHidden="1" w:unhideWhenUsed="1"/>
-    <w:lsdException w:name="Normal Table" w:semiHidden="1" w:unhideWhenUsed="1"/>
     <w:lsdException w:name="annotation subject" w:semiHidden="1" w:unhideWhenUsed="1"/>
     <w:lsdException w:name="No List" w:semiHidden="1" w:unhideWhenUsed="1"/>
     <w:lsdException w:name="Outline List 1" w:semiHidden="1" w:unhideWhenUsed="1"/>
@@ -2243,10 +2305,8 @@
     <w:lsdException w:name="Table Subtle 2" w:semiHidden="1" w:unhideWhenUsed="1"/>
     <w:lsdException w:name="Table Web 1" w:semiHidden="1" w:unhideWhenUsed="1"/>
     <w:lsdException w:name="Table Web 2" w:semiHidden="1" w:unhideWhenUsed="1"/>
-    <w:lsdException w:name="Table Web 3" w:semiHidden="1" w:unhideWhenUsed="1"/>
     <w:lsdException w:name="Balloon Text" w:semiHidden="1" w:unhideWhenUsed="1"/>
     <w:lsdException w:name="Table Grid" w:uiPriority="39"/>
-    <w:lsdException w:name="Table Theme" w:semiHidden="1" w:unhideWhenUsed="1"/>
     <w:lsdException w:name="Placeholder Text" w:semiHidden="1"/>
     <w:lsdException w:name="No Spacing" w:uiPriority="1" w:qFormat="1"/>
     <w:lsdException w:name="Light Shading" w:uiPriority="60"/>
@@ -2462,6 +2522,7 @@
     <w:lsdException w:name="List Table 5 Dark Accent 6" w:uiPriority="50"/>
     <w:lsdException w:name="List Table 6 Colorful Accent 6" w:uiPriority="51"/>
     <w:lsdException w:name="List Table 7 Colorful Accent 6" w:uiPriority="52"/>
+    <w:lsdException w:name="Mention" w:semiHidden="1" w:unhideWhenUsed="1"/>
   </w:latentStyles>
   <w:style w:type="paragraph" w:default="1" w:styleId="Normal">
     <w:name w:val="Normal"/>
@@ -3230,7 +3291,7 @@
 </file>
 
 <file path=customXml/itemProps1.xml><?xml version="1.0" encoding="utf-8"?>
-<ds:datastoreItem xmlns:ds="http://schemas.openxmlformats.org/officeDocument/2006/customXml" ds:itemID="{4FB2318E-53E2-4456-BAE6-D57D05AEF120}">
+<ds:datastoreItem xmlns:ds="http://schemas.openxmlformats.org/officeDocument/2006/customXml" ds:itemID="{A947DBE4-56F4-4D35-88AC-ECA143561A28}">
   <ds:schemaRefs>
     <ds:schemaRef ds:uri="http://schemas.openxmlformats.org/officeDocument/2006/bibliography"/>
   </ds:schemaRefs>

</xml_diff>